<commit_message>
package compiles no errors
</commit_message>
<xml_diff>
--- a/190918 Notes post Rich meeting.docx
+++ b/190918 Notes post Rich meeting.docx
@@ -4,16 +4,129 @@
   <w:body>
     <w:p>
       <w:r>
-        <w:t xml:space="preserve">190918 - Notes on </w:t>
+        <w:t xml:space="preserve">Compile on mac, do you get the same warnings? If additional warnings, then fix them. </w:t>
+      </w:r>
+    </w:p>
+    <w:p>
+      <w:r>
+        <w:t>Read writing R extensions section on DESCRIPTION (</w:t>
+      </w:r>
+      <w:hyperlink r:id="rId4" w:history="1">
+        <w:r>
+          <w:rPr>
+            <w:rStyle w:val="Hyperlink"/>
+          </w:rPr>
+          <w:t>https://cran.r-project.org/doc/manuals/R-exts.html#The-DESCRIPTION-file</w:t>
+        </w:r>
+      </w:hyperlink>
+      <w:r>
+        <w:t xml:space="preserve">) thoroughly. Look out for References and any non-English words (e.g. HTLV-1) – you may have to remove reference from DESCRIPTION (it’s everywhere else in the documentation). </w:t>
+      </w:r>
+    </w:p>
+    <w:p>
+      <w:pPr>
+        <w:rPr>
+          <w:strike/>
+        </w:rPr>
+      </w:pPr>
+      <w:r>
+        <w:rPr>
+          <w:strike/>
+        </w:rPr>
+        <w:t xml:space="preserve">Get rid of all </w:t>
       </w:r>
       <w:proofErr w:type="spellStart"/>
       <w:r>
-        <w:t>DivE</w:t>
+        <w:rPr>
+          <w:strike/>
+        </w:rPr>
+        <w:t>UseMethod</w:t>
       </w:r>
       <w:proofErr w:type="spellEnd"/>
       <w:r>
-        <w:t xml:space="preserve"> package following Rich meeting</w:t>
-      </w:r>
+        <w:rPr>
+          <w:strike/>
+        </w:rPr>
+        <w:t xml:space="preserve"> and .default code in </w:t>
+      </w:r>
+      <w:proofErr w:type="spellStart"/>
+      <w:r>
+        <w:rPr>
+          <w:strike/>
+        </w:rPr>
+        <w:t>DivE.R</w:t>
+      </w:r>
+      <w:proofErr w:type="spellEnd"/>
+      <w:r>
+        <w:rPr>
+          <w:strike/>
+        </w:rPr>
+        <w:t xml:space="preserve">. </w:t>
+      </w:r>
+    </w:p>
+    <w:p>
+      <w:r>
+        <w:t xml:space="preserve">Export only the functions that you have documentation for, not the various internal </w:t>
+      </w:r>
+      <w:r>
+        <w:t>functions</w:t>
+      </w:r>
+      <w:r>
+        <w:t xml:space="preserve"> in </w:t>
+      </w:r>
+      <w:proofErr w:type="spellStart"/>
+      <w:r>
+        <w:t>DivE.R</w:t>
+      </w:r>
+      <w:proofErr w:type="spellEnd"/>
+    </w:p>
+    <w:p>
+      <w:r>
+        <w:tab/>
+        <w:t>Ask Rich whether</w:t>
+      </w:r>
+      <w:r>
+        <w:t xml:space="preserve"> to remove the various \alias lines of code in </w:t>
+      </w:r>
+      <w:proofErr w:type="spellStart"/>
+      <w:r>
+        <w:t>DivE-</w:t>
+      </w:r>
+      <w:proofErr w:type="gramStart"/>
+      <w:r>
+        <w:t>internal.Rd</w:t>
+      </w:r>
+      <w:proofErr w:type="spellEnd"/>
+      <w:proofErr w:type="gramEnd"/>
+    </w:p>
+    <w:p>
+      <w:pPr>
+        <w:rPr>
+          <w:strike/>
+        </w:rPr>
+      </w:pPr>
+      <w:r>
+        <w:rPr>
+          <w:strike/>
+        </w:rPr>
+        <w:t xml:space="preserve">Fix comments (removing </w:t>
+      </w:r>
+      <w:proofErr w:type="spellStart"/>
+      <w:r>
+        <w:rPr>
+          <w:strike/>
+        </w:rPr>
+        <w:t>UseMethod</w:t>
+      </w:r>
+      <w:proofErr w:type="spellEnd"/>
+      <w:r>
+        <w:rPr>
+          <w:strike/>
+        </w:rPr>
+        <w:t xml:space="preserve"> stuff will get them out of order). </w:t>
+      </w:r>
+    </w:p>
+    <w:p>
       <w:bookmarkStart w:id="0" w:name="_GoBack"/>
       <w:bookmarkEnd w:id="0"/>
     </w:p>
@@ -40,7 +153,8 @@
     </w:rPrDefault>
     <w:pPrDefault>
       <w:pPr>
-        <w:spacing w:after="160" w:line="259" w:lineRule="auto"/>
+        <w:spacing w:after="160" w:line="360" w:lineRule="auto"/>
+        <w:jc w:val="both"/>
       </w:pPr>
     </w:pPrDefault>
   </w:docDefaults>
@@ -452,6 +566,29 @@
     <w:semiHidden/>
     <w:unhideWhenUsed/>
   </w:style>
+  <w:style w:type="character" w:styleId="Hyperlink">
+    <w:name w:val="Hyperlink"/>
+    <w:basedOn w:val="DefaultParagraphFont"/>
+    <w:uiPriority w:val="99"/>
+    <w:unhideWhenUsed/>
+    <w:rsid w:val="00DD5F21"/>
+    <w:rPr>
+      <w:color w:val="0563C1" w:themeColor="hyperlink"/>
+      <w:u w:val="single"/>
+    </w:rPr>
+  </w:style>
+  <w:style w:type="character" w:styleId="UnresolvedMention">
+    <w:name w:val="Unresolved Mention"/>
+    <w:basedOn w:val="DefaultParagraphFont"/>
+    <w:uiPriority w:val="99"/>
+    <w:semiHidden/>
+    <w:unhideWhenUsed/>
+    <w:rsid w:val="00DD5F21"/>
+    <w:rPr>
+      <w:color w:val="605E5C"/>
+      <w:shd w:val="clear" w:color="auto" w:fill="E1DFDD"/>
+    </w:rPr>
+  </w:style>
 </w:styles>
 </file>
 

</xml_diff>

<commit_message>
removed .'s from Internal functions. Will now do exported functions
</commit_message>
<xml_diff>
--- a/190918 Notes post Rich meeting.docx
+++ b/190918 Notes post Rich meeting.docx
@@ -8,18 +8,30 @@
       </w:r>
     </w:p>
     <w:p>
-      <w:r>
+      <w:pPr>
+        <w:rPr>
+          <w:strike/>
+        </w:rPr>
+      </w:pPr>
+      <w:r>
+        <w:rPr>
+          <w:strike/>
+        </w:rPr>
         <w:t>Read writing R extensions section on DESCRIPTION (</w:t>
       </w:r>
       <w:hyperlink r:id="rId4" w:history="1">
         <w:r>
           <w:rPr>
             <w:rStyle w:val="Hyperlink"/>
+            <w:strike/>
           </w:rPr>
           <w:t>https://cran.r-project.org/doc/manuals/R-exts.html#The-DESCRIPTION-file</w:t>
         </w:r>
       </w:hyperlink>
       <w:r>
+        <w:rPr>
+          <w:strike/>
+        </w:rPr>
         <w:t xml:space="preserve">) thoroughly. Look out for References and any non-English words (e.g. HTLV-1) – you may have to remove reference from DESCRIPTION (it’s everywhere else in the documentation). </w:t>
       </w:r>
     </w:p>
@@ -65,35 +77,69 @@
       </w:r>
     </w:p>
     <w:p>
-      <w:r>
+      <w:pPr>
+        <w:rPr>
+          <w:strike/>
+        </w:rPr>
+      </w:pPr>
+      <w:r>
+        <w:rPr>
+          <w:strike/>
+        </w:rPr>
         <w:t xml:space="preserve">Export only the functions that you have documentation for, not the various internal </w:t>
       </w:r>
       <w:r>
+        <w:rPr>
+          <w:strike/>
+        </w:rPr>
         <w:t>functions</w:t>
       </w:r>
       <w:r>
+        <w:rPr>
+          <w:strike/>
+        </w:rPr>
         <w:t xml:space="preserve"> in </w:t>
       </w:r>
       <w:proofErr w:type="spellStart"/>
       <w:r>
+        <w:rPr>
+          <w:strike/>
+        </w:rPr>
         <w:t>DivE.R</w:t>
       </w:r>
       <w:proofErr w:type="spellEnd"/>
     </w:p>
     <w:p>
-      <w:r>
+      <w:pPr>
+        <w:rPr>
+          <w:strike/>
+        </w:rPr>
+      </w:pPr>
+      <w:r>
+        <w:rPr>
+          <w:strike/>
+        </w:rPr>
         <w:tab/>
         <w:t>Ask Rich whether</w:t>
       </w:r>
       <w:r>
+        <w:rPr>
+          <w:strike/>
+        </w:rPr>
         <w:t xml:space="preserve"> to remove the various \alias lines of code in </w:t>
       </w:r>
       <w:proofErr w:type="spellStart"/>
       <w:r>
+        <w:rPr>
+          <w:strike/>
+        </w:rPr>
         <w:t>DivE-</w:t>
       </w:r>
       <w:proofErr w:type="gramStart"/>
       <w:r>
+        <w:rPr>
+          <w:strike/>
+        </w:rPr>
         <w:t>internal.Rd</w:t>
       </w:r>
       <w:proofErr w:type="spellEnd"/>
@@ -127,9 +173,66 @@
       </w:r>
     </w:p>
     <w:p>
+      <w:r>
+        <w:t xml:space="preserve">Worth removing dots (“.”) where possible? </w:t>
+      </w:r>
+    </w:p>
+    <w:p>
+      <w:r>
+        <w:t>Remove commented out lines</w:t>
+      </w:r>
       <w:bookmarkStart w:id="0" w:name="_GoBack"/>
       <w:bookmarkEnd w:id="0"/>
     </w:p>
+    <w:p>
+      <w:r>
+        <w:rPr>
+          <w:b/>
+        </w:rPr>
+        <w:t>UPLOAD</w:t>
+      </w:r>
+    </w:p>
+    <w:p>
+      <w:r>
+        <w:t xml:space="preserve">Run all updated versions on </w:t>
+      </w:r>
+      <w:hyperlink r:id="rId5" w:history="1">
+        <w:r>
+          <w:rPr>
+            <w:rStyle w:val="Hyperlink"/>
+          </w:rPr>
+          <w:t>https://win-builder.r-project.org/upload.aspx</w:t>
+        </w:r>
+      </w:hyperlink>
+      <w:r>
+        <w:t xml:space="preserve"> in section “R-</w:t>
+      </w:r>
+      <w:proofErr w:type="spellStart"/>
+      <w:r>
+        <w:t>devel</w:t>
+      </w:r>
+      <w:proofErr w:type="spellEnd"/>
+      <w:r>
+        <w:t xml:space="preserve">” – you’ll get an email with a link to all messages notes warnings etc. </w:t>
+      </w:r>
+    </w:p>
+    <w:p>
+      <w:r>
+        <w:t>In comments section, must state that package was archived on DATE</w:t>
+      </w:r>
+      <w:r>
+        <w:t xml:space="preserve">, and that you have added S3 methods to namespace (look at Kurt </w:t>
+      </w:r>
+      <w:proofErr w:type="spellStart"/>
+      <w:r>
+        <w:t>Hornik</w:t>
+      </w:r>
+      <w:proofErr w:type="spellEnd"/>
+      <w:r>
+        <w:t xml:space="preserve"> email and other Dive emails to get times)</w:t>
+      </w:r>
+    </w:p>
+    <w:p/>
     <w:sectPr>
       <w:pgSz w:w="11906" w:h="16838"/>
       <w:pgMar w:top="1440" w:right="1440" w:bottom="1440" w:left="1440" w:header="708" w:footer="708" w:gutter="0"/>

</xml_diff>

<commit_message>
package uploaded and accepted to CRAN
</commit_message>
<xml_diff>
--- a/190918 Notes post Rich meeting.docx
+++ b/190918 Notes post Rich meeting.docx
@@ -19,7 +19,7 @@
         </w:rPr>
         <w:t>Read writing R extensions section on DESCRIPTION (</w:t>
       </w:r>
-      <w:hyperlink r:id="rId4" w:history="1">
+      <w:hyperlink r:id="rId4" w:anchor="The-DESCRIPTION-file" w:history="1">
         <w:r>
           <w:rPr>
             <w:rStyle w:val="Hyperlink"/>
@@ -192,8 +192,6 @@
         </w:rPr>
         <w:t>Remove commented out lines</w:t>
       </w:r>
-      <w:bookmarkStart w:id="0" w:name="_GoBack"/>
-      <w:bookmarkEnd w:id="0"/>
     </w:p>
     <w:p>
       <w:r>
@@ -229,6 +227,103 @@
     </w:p>
     <w:p>
       <w:r>
+        <w:t xml:space="preserve">Resubmission of </w:t>
+      </w:r>
+      <w:proofErr w:type="spellStart"/>
+      <w:r>
+        <w:t>DivE</w:t>
+      </w:r>
+      <w:proofErr w:type="spellEnd"/>
+      <w:r>
+        <w:t xml:space="preserve"> package, which was archived on 2018-06-17. After</w:t>
+      </w:r>
+      <w:r>
+        <w:t xml:space="preserve"> helpful correspondence with Kurt </w:t>
+      </w:r>
+      <w:proofErr w:type="spellStart"/>
+      <w:r>
+        <w:t>Hornik</w:t>
+      </w:r>
+      <w:proofErr w:type="spellEnd"/>
+      <w:r>
+        <w:t xml:space="preserve">, I have </w:t>
+      </w:r>
+      <w:r>
+        <w:t xml:space="preserve">fixed the errors and notes, except one noting that the package was archived. Package passes </w:t>
+      </w:r>
+      <w:r>
+        <w:t>R CMD check --as-</w:t>
+      </w:r>
+      <w:proofErr w:type="spellStart"/>
+      <w:r>
+        <w:t>cran</w:t>
+      </w:r>
+      <w:proofErr w:type="spellEnd"/>
+      <w:r>
+        <w:t xml:space="preserve"> when built on </w:t>
+      </w:r>
+      <w:r>
+        <w:t>platforms</w:t>
+      </w:r>
+      <w:r>
+        <w:t xml:space="preserve"> Windows </w:t>
+      </w:r>
+      <w:r>
+        <w:t>(</w:t>
+      </w:r>
+      <w:r>
+        <w:t>x86_64-w64-mingw32 (64-bit)</w:t>
+      </w:r>
+      <w:r>
+        <w:t>)</w:t>
+      </w:r>
+      <w:r>
+        <w:t xml:space="preserve"> and Mac </w:t>
+      </w:r>
+      <w:r>
+        <w:t>(</w:t>
+      </w:r>
+      <w:r>
+        <w:t>x86_64-apple-darwin13.4.0 (64-bit)</w:t>
+      </w:r>
+      <w:proofErr w:type="gramStart"/>
+      <w:r>
+        <w:t>)</w:t>
+      </w:r>
+      <w:r>
+        <w:t>, and</w:t>
+      </w:r>
+      <w:proofErr w:type="gramEnd"/>
+      <w:r>
+        <w:t xml:space="preserve"> passes </w:t>
+      </w:r>
+      <w:r>
+        <w:t>R-</w:t>
+      </w:r>
+      <w:proofErr w:type="spellStart"/>
+      <w:r>
+        <w:t>devel</w:t>
+      </w:r>
+      <w:proofErr w:type="spellEnd"/>
+      <w:r>
+        <w:t xml:space="preserve"> </w:t>
+      </w:r>
+      <w:bookmarkStart w:id="0" w:name="_GoBack"/>
+      <w:bookmarkEnd w:id="0"/>
+      <w:r>
+        <w:t xml:space="preserve">checks on win-builder.r-project.org. I hope this addresses all previous problems, but if there are any outstanding issues, please let me know and I’ll fix accordingly. Sorry for the inconvenience caused and thanks for </w:t>
+      </w:r>
+      <w:proofErr w:type="spellStart"/>
+      <w:r>
+        <w:t>your</w:t>
+      </w:r>
+      <w:proofErr w:type="spellEnd"/>
+      <w:r>
+        <w:t xml:space="preserve"> help. Best, Danny.</w:t>
+      </w:r>
+    </w:p>
+    <w:p>
+      <w:r>
         <w:t>In comments section, must state that package was archived on DATE</w:t>
       </w:r>
       <w:r>
@@ -258,7 +353,31 @@
         <w:t xml:space="preserve">State that you’ve compiled on </w:t>
       </w:r>
       <w:r>
-        <w:t>Windows and Mac platforms</w:t>
+        <w:t>Windows</w:t>
+      </w:r>
+      <w:r>
+        <w:t xml:space="preserve"> (</w:t>
+      </w:r>
+      <w:r>
+        <w:t>x86_64-w64-mingw32 (64-bit)</w:t>
+      </w:r>
+      <w:r>
+        <w:t>)</w:t>
+      </w:r>
+      <w:r>
+        <w:t xml:space="preserve"> and Mac </w:t>
+      </w:r>
+      <w:r>
+        <w:t>(</w:t>
+      </w:r>
+      <w:r>
+        <w:t>x86_64-apple-darwin13.4.0 (64-bit)</w:t>
+      </w:r>
+      <w:r>
+        <w:t xml:space="preserve">) </w:t>
+      </w:r>
+      <w:r>
+        <w:t>platforms</w:t>
       </w:r>
     </w:p>
     <w:p/>

</xml_diff>